<commit_message>
avanzada practica y acabada pr5
</commit_message>
<xml_diff>
--- a/pr5/Práctica 5.docx
+++ b/pr5/Práctica 5.docx
@@ -535,7 +535,6 @@
           <w:b/>
           <w:sz w:val="32"/>
         </w:rPr>
-        <w:lastRenderedPageBreak/>
         <w:t>Práctica 5</w:t>
       </w:r>
       <w:r>
@@ -991,6 +990,7 @@
           <w:noProof/>
           <w:lang w:eastAsia="es-ES"/>
         </w:rPr>
+        <w:lastRenderedPageBreak/>
         <w:drawing>
           <wp:inline distT="0" distB="0" distL="0" distR="0">
             <wp:extent cx="4732372" cy="1599565"/>
@@ -1054,7 +1054,6 @@
         <w:rPr>
           <w:rFonts w:eastAsiaTheme="minorEastAsia"/>
         </w:rPr>
-        <w:lastRenderedPageBreak/>
         <w:t>Y esta es la gráfica resultante:</w:t>
       </w:r>
       <w:r>
@@ -1156,6 +1155,7 @@
           <w:noProof/>
           <w:lang w:eastAsia="es-ES"/>
         </w:rPr>
+        <w:lastRenderedPageBreak/>
         <w:drawing>
           <wp:anchor distT="0" distB="0" distL="114300" distR="114300" simplePos="0" relativeHeight="251658240" behindDoc="0" locked="0" layoutInCell="1" allowOverlap="1">
             <wp:simplePos x="0" y="0"/>
@@ -1452,7 +1452,6 @@
         <w:jc w:val="both"/>
       </w:pPr>
       <w:r>
-        <w:lastRenderedPageBreak/>
         <w:t xml:space="preserve">A continuación, creamos una matriz de 8 columnas con los datos de entrenamiento llamando a la función anterior, y además, la normalizamos usando la función proporcionada por la práctica </w:t>
       </w:r>
       <w:r>
@@ -1718,6 +1717,7 @@
           <w:noProof/>
           <w:lang w:eastAsia="es-ES"/>
         </w:rPr>
+        <w:lastRenderedPageBreak/>
         <w:drawing>
           <wp:inline distT="0" distB="0" distL="0" distR="0">
             <wp:extent cx="5391150" cy="4019550"/>
@@ -2177,15 +2177,152 @@
       <w:pPr>
         <w:jc w:val="both"/>
       </w:pPr>
-    </w:p>
-    <w:p>
-      <w:pPr>
-        <w:jc w:val="both"/>
-      </w:pPr>
       <w:r>
         <w:t>Y este es el código usado:</w:t>
       </w:r>
+    </w:p>
+    <w:p>
+      <w:pPr>
+        <w:jc w:val="both"/>
+      </w:pPr>
+      <w:r>
+        <w:rPr>
+          <w:noProof/>
+        </w:rPr>
+        <w:drawing>
+          <wp:inline distT="0" distB="0" distL="0" distR="0">
+            <wp:extent cx="4825497" cy="3757230"/>
+            <wp:effectExtent l="0" t="0" r="0" b="2540"/>
+            <wp:docPr id="14" name="Picture 14"/>
+            <wp:cNvGraphicFramePr>
+              <a:graphicFrameLocks xmlns:a="http://schemas.openxmlformats.org/drawingml/2006/main" noChangeAspect="1"/>
+            </wp:cNvGraphicFramePr>
+            <a:graphic xmlns:a="http://schemas.openxmlformats.org/drawingml/2006/main">
+              <a:graphicData uri="http://schemas.openxmlformats.org/drawingml/2006/picture">
+                <pic:pic xmlns:pic="http://schemas.openxmlformats.org/drawingml/2006/picture">
+                  <pic:nvPicPr>
+                    <pic:cNvPr id="14" name="carbon (1).png"/>
+                    <pic:cNvPicPr/>
+                  </pic:nvPicPr>
+                  <pic:blipFill rotWithShape="1">
+                    <a:blip r:embed="rId18" cstate="print">
+                      <a:extLst>
+                        <a:ext uri="{28A0092B-C50C-407E-A947-70E740481C1C}">
+                          <a14:useLocalDpi xmlns:a14="http://schemas.microsoft.com/office/drawing/2010/main" val="0"/>
+                        </a:ext>
+                      </a:extLst>
+                    </a:blip>
+                    <a:srcRect t="5047" b="4869"/>
+                    <a:stretch/>
+                  </pic:blipFill>
+                  <pic:spPr bwMode="auto">
+                    <a:xfrm>
+                      <a:off x="0" y="0"/>
+                      <a:ext cx="4837803" cy="3766811"/>
+                    </a:xfrm>
+                    <a:prstGeom prst="rect">
+                      <a:avLst/>
+                    </a:prstGeom>
+                    <a:ln>
+                      <a:noFill/>
+                    </a:ln>
+                    <a:extLst>
+                      <a:ext uri="{53640926-AAD7-44D8-BBD7-CCE9431645EC}">
+                        <a14:shadowObscured xmlns:a14="http://schemas.microsoft.com/office/drawing/2010/main"/>
+                      </a:ext>
+                    </a:extLst>
+                  </pic:spPr>
+                </pic:pic>
+              </a:graphicData>
+            </a:graphic>
+          </wp:inline>
+        </w:drawing>
+      </w:r>
+    </w:p>
+    <w:p>
+      <w:pPr>
+        <w:jc w:val="both"/>
+      </w:pPr>
+      <w:r>
+        <w:lastRenderedPageBreak/>
+        <w:t>Como podemos observar el mínimo coste se alcanza con lambda = 3</w:t>
+      </w:r>
+      <w:r>
+        <w:t>. Con dicho</w:t>
+      </w:r>
+      <w:r>
+        <w:t xml:space="preserve"> valor de</w:t>
+      </w:r>
+      <w:r>
+        <w:t xml:space="preserve"> lambda,</w:t>
+      </w:r>
+      <w:r>
+        <w:t xml:space="preserve"> el error con los datos de test</w:t>
+      </w:r>
+      <w:r>
+        <w:t xml:space="preserve"> </w:t>
+      </w:r>
+      <w:r>
+        <w:t>es de 3.8599</w:t>
+      </w:r>
+      <w:r>
+        <w:t>. Dicho coste lo obtenemos con el siguiente c</w:t>
+      </w:r>
+      <w:r>
+        <w:t>ódigo:</w:t>
+      </w:r>
+    </w:p>
+    <w:p>
+      <w:pPr>
+        <w:jc w:val="both"/>
+      </w:pPr>
       <w:bookmarkStart w:id="0" w:name="_GoBack"/>
+      <w:r>
+        <w:rPr>
+          <w:noProof/>
+        </w:rPr>
+        <w:drawing>
+          <wp:inline distT="0" distB="0" distL="0" distR="0">
+            <wp:extent cx="5396230" cy="1206500"/>
+            <wp:effectExtent l="0" t="0" r="1270" b="0"/>
+            <wp:docPr id="15" name="Picture 15"/>
+            <wp:cNvGraphicFramePr>
+              <a:graphicFrameLocks xmlns:a="http://schemas.openxmlformats.org/drawingml/2006/main" noChangeAspect="1"/>
+            </wp:cNvGraphicFramePr>
+            <a:graphic xmlns:a="http://schemas.openxmlformats.org/drawingml/2006/main">
+              <a:graphicData uri="http://schemas.openxmlformats.org/drawingml/2006/picture">
+                <pic:pic xmlns:pic="http://schemas.openxmlformats.org/drawingml/2006/picture">
+                  <pic:nvPicPr>
+                    <pic:cNvPr id="15" name="carbon (2).png"/>
+                    <pic:cNvPicPr/>
+                  </pic:nvPicPr>
+                  <pic:blipFill>
+                    <a:blip r:embed="rId19" cstate="print">
+                      <a:extLst>
+                        <a:ext uri="{28A0092B-C50C-407E-A947-70E740481C1C}">
+                          <a14:useLocalDpi xmlns:a14="http://schemas.microsoft.com/office/drawing/2010/main" val="0"/>
+                        </a:ext>
+                      </a:extLst>
+                    </a:blip>
+                    <a:stretch>
+                      <a:fillRect/>
+                    </a:stretch>
+                  </pic:blipFill>
+                  <pic:spPr>
+                    <a:xfrm>
+                      <a:off x="0" y="0"/>
+                      <a:ext cx="5396230" cy="1206500"/>
+                    </a:xfrm>
+                    <a:prstGeom prst="rect">
+                      <a:avLst/>
+                    </a:prstGeom>
+                  </pic:spPr>
+                </pic:pic>
+              </a:graphicData>
+            </a:graphic>
+          </wp:inline>
+        </w:drawing>
+      </w:r>
       <w:bookmarkEnd w:id="0"/>
     </w:p>
     <w:sectPr>
@@ -3022,6 +3159,7 @@
     <w:lsdException w:name="HTML Sample" w:semiHidden="1" w:unhideWhenUsed="1"/>
     <w:lsdException w:name="HTML Typewriter" w:semiHidden="1" w:unhideWhenUsed="1"/>
     <w:lsdException w:name="HTML Variable" w:semiHidden="1" w:unhideWhenUsed="1"/>
+    <w:lsdException w:name="Normal Table" w:semiHidden="1" w:unhideWhenUsed="1"/>
     <w:lsdException w:name="annotation subject" w:semiHidden="1" w:unhideWhenUsed="1"/>
     <w:lsdException w:name="No List" w:semiHidden="1" w:unhideWhenUsed="1"/>
     <w:lsdException w:name="Outline List 1" w:semiHidden="1" w:unhideWhenUsed="1"/>
@@ -3065,8 +3203,10 @@
     <w:lsdException w:name="Table Elegant" w:semiHidden="1" w:unhideWhenUsed="1"/>
     <w:lsdException w:name="Table Professional" w:semiHidden="1" w:unhideWhenUsed="1"/>
     <w:lsdException w:name="Table Subtle 1" w:semiHidden="1" w:unhideWhenUsed="1"/>
+    <w:lsdException w:name="Table Subtle 2" w:semiHidden="1" w:unhideWhenUsed="1"/>
     <w:lsdException w:name="Table Web 1" w:semiHidden="1" w:unhideWhenUsed="1"/>
     <w:lsdException w:name="Table Web 2" w:semiHidden="1" w:unhideWhenUsed="1"/>
+    <w:lsdException w:name="Table Web 3" w:semiHidden="1" w:unhideWhenUsed="1"/>
     <w:lsdException w:name="Balloon Text" w:semiHidden="1" w:unhideWhenUsed="1"/>
     <w:lsdException w:name="Table Grid" w:uiPriority="39"/>
     <w:lsdException w:name="Table Theme" w:semiHidden="1" w:unhideWhenUsed="1"/>
@@ -3303,13 +3443,13 @@
       <w:szCs w:val="24"/>
     </w:rPr>
   </w:style>
-  <w:style w:type="character" w:default="1" w:styleId="Fuentedeprrafopredeter">
+  <w:style w:type="character" w:default="1" w:styleId="DefaultParagraphFont">
     <w:name w:val="Default Paragraph Font"/>
     <w:uiPriority w:val="1"/>
     <w:semiHidden/>
     <w:unhideWhenUsed/>
   </w:style>
-  <w:style w:type="table" w:default="1" w:styleId="Tablanormal">
+  <w:style w:type="table" w:default="1" w:styleId="TableNormal">
     <w:name w:val="Normal Table"/>
     <w:uiPriority w:val="99"/>
     <w:semiHidden/>
@@ -3324,7 +3464,7 @@
       </w:tblCellMar>
     </w:tblPr>
   </w:style>
-  <w:style w:type="numbering" w:default="1" w:styleId="Sinlista">
+  <w:style w:type="numbering" w:default="1" w:styleId="NoList">
     <w:name w:val="No List"/>
     <w:uiPriority w:val="99"/>
     <w:semiHidden/>
@@ -3353,42 +3493,42 @@
   </w:style>
   <w:style w:type="character" w:customStyle="1" w:styleId="kw2">
     <w:name w:val="kw2"/>
-    <w:basedOn w:val="Fuentedeprrafopredeter"/>
+    <w:basedOn w:val="DefaultParagraphFont"/>
     <w:rsid w:val="00761E52"/>
   </w:style>
   <w:style w:type="character" w:customStyle="1" w:styleId="br0">
     <w:name w:val="br0"/>
-    <w:basedOn w:val="Fuentedeprrafopredeter"/>
+    <w:basedOn w:val="DefaultParagraphFont"/>
     <w:rsid w:val="00761E52"/>
   </w:style>
   <w:style w:type="character" w:customStyle="1" w:styleId="nu0">
     <w:name w:val="nu0"/>
-    <w:basedOn w:val="Fuentedeprrafopredeter"/>
+    <w:basedOn w:val="DefaultParagraphFont"/>
     <w:rsid w:val="00761E52"/>
   </w:style>
   <w:style w:type="character" w:customStyle="1" w:styleId="co2">
     <w:name w:val="co2"/>
-    <w:basedOn w:val="Fuentedeprrafopredeter"/>
+    <w:basedOn w:val="DefaultParagraphFont"/>
     <w:rsid w:val="00761E52"/>
   </w:style>
   <w:style w:type="character" w:customStyle="1" w:styleId="kw1">
     <w:name w:val="kw1"/>
-    <w:basedOn w:val="Fuentedeprrafopredeter"/>
+    <w:basedOn w:val="DefaultParagraphFont"/>
     <w:rsid w:val="00761E52"/>
   </w:style>
   <w:style w:type="character" w:customStyle="1" w:styleId="re0">
     <w:name w:val="re0"/>
-    <w:basedOn w:val="Fuentedeprrafopredeter"/>
+    <w:basedOn w:val="DefaultParagraphFont"/>
     <w:rsid w:val="00761E52"/>
   </w:style>
   <w:style w:type="character" w:customStyle="1" w:styleId="co1">
     <w:name w:val="co1"/>
-    <w:basedOn w:val="Fuentedeprrafopredeter"/>
+    <w:basedOn w:val="DefaultParagraphFont"/>
     <w:rsid w:val="00761E52"/>
   </w:style>
   <w:style w:type="character" w:customStyle="1" w:styleId="me1">
     <w:name w:val="me1"/>
-    <w:basedOn w:val="Fuentedeprrafopredeter"/>
+    <w:basedOn w:val="DefaultParagraphFont"/>
     <w:rsid w:val="00761E52"/>
   </w:style>
 </w:styles>

</xml_diff>